<commit_message>
update database and add (not finish) class diagram
</commit_message>
<xml_diff>
--- a/database/relational_schema.docx
+++ b/database/relational_schema.docx
@@ -18,7 +18,6 @@
       <w:r>
         <w:t>(</w:t>
       </w:r>
-      <w:proofErr w:type="spellStart"/>
       <w:r>
         <w:rPr>
           <w:u w:val="single"/>
@@ -37,53 +36,8 @@
         </w:rPr>
         <w:t>d</w:t>
       </w:r>
-      <w:proofErr w:type="spellEnd"/>
-      <w:r>
-        <w:t xml:space="preserve">, username, email, password, age, gender, </w:t>
-      </w:r>
-      <w:proofErr w:type="spellStart"/>
-      <w:r>
-        <w:t>createdAt</w:t>
-      </w:r>
-      <w:proofErr w:type="spellEnd"/>
-      <w:r>
-        <w:t xml:space="preserve">, </w:t>
-      </w:r>
-      <w:proofErr w:type="spellStart"/>
-      <w:r>
-        <w:t>updatedAt</w:t>
-      </w:r>
-      <w:proofErr w:type="spellEnd"/>
-      <w:r>
-        <w:t>, city</w:t>
-      </w:r>
-      <w:r>
-        <w:t xml:space="preserve">, </w:t>
-      </w:r>
-      <w:proofErr w:type="spellStart"/>
-      <w:r>
-        <w:t>rating</w:t>
-      </w:r>
-      <w:r>
-        <w:t>i</w:t>
-      </w:r>
-      <w:r>
-        <w:t>d</w:t>
-      </w:r>
-      <w:proofErr w:type="spellEnd"/>
-      <w:r>
-        <w:t xml:space="preserve"> (</w:t>
-      </w:r>
-      <w:proofErr w:type="spellStart"/>
-      <w:r>
-        <w:t>fk</w:t>
-      </w:r>
-      <w:proofErr w:type="spellEnd"/>
-      <w:r>
-        <w:t>)</w:t>
-      </w:r>
-      <w:r>
-        <w:t>)</w:t>
+      <w:r>
+        <w:t>, username, email, password, age, gender, createdAt, updatedAt, city)</w:t>
       </w:r>
     </w:p>
     <w:p>
@@ -102,7 +56,6 @@
       <w:r>
         <w:t>(</w:t>
       </w:r>
-      <w:proofErr w:type="spellStart"/>
       <w:r>
         <w:rPr>
           <w:u w:val="single"/>
@@ -121,24 +74,18 @@
         </w:rPr>
         <w:t>d</w:t>
       </w:r>
-      <w:proofErr w:type="spellEnd"/>
-      <w:r>
-        <w:t>, type,</w:t>
-      </w:r>
-      <w:r>
-        <w:t xml:space="preserve"> name,</w:t>
-      </w:r>
-      <w:r>
-        <w:t xml:space="preserve"> price, </w:t>
-      </w:r>
-      <w:proofErr w:type="spellStart"/>
-      <w:r>
-        <w:t>quan</w:t>
+      <w:r>
+        <w:t>, type</w:t>
+      </w:r>
+      <w:r>
+        <w:t>,</w:t>
+      </w:r>
+      <w:r>
+        <w:t xml:space="preserve"> price, quan</w:t>
       </w:r>
       <w:r>
         <w:t>_in_stock</w:t>
       </w:r>
-      <w:proofErr w:type="spellEnd"/>
       <w:r>
         <w:t>)</w:t>
       </w:r>
@@ -150,15 +97,12 @@
           <w:numId w:val="1"/>
         </w:numPr>
       </w:pPr>
-      <w:proofErr w:type="spellStart"/>
       <w:r>
         <w:t>liquorSelling</w:t>
       </w:r>
-      <w:proofErr w:type="spellEnd"/>
       <w:r>
         <w:t xml:space="preserve"> (</w:t>
       </w:r>
-      <w:proofErr w:type="spellStart"/>
       <w:r>
         <w:rPr>
           <w:u w:val="single"/>
@@ -171,22 +115,18 @@
         </w:rPr>
         <w:t>i</w:t>
       </w:r>
-      <w:bookmarkStart w:id="0" w:name="_GoBack"/>
-      <w:bookmarkEnd w:id="0"/>
       <w:r>
         <w:rPr>
           <w:u w:val="single"/>
         </w:rPr>
         <w:t>d</w:t>
       </w:r>
-      <w:proofErr w:type="spellEnd"/>
       <w:r>
         <w:t>,</w:t>
       </w:r>
       <w:r>
         <w:t xml:space="preserve"> </w:t>
       </w:r>
-      <w:proofErr w:type="spellStart"/>
       <w:r>
         <w:t>sell</w:t>
       </w:r>
@@ -194,66 +134,28 @@
         <w:t>_</w:t>
       </w:r>
       <w:r>
-        <w:t>date</w:t>
-      </w:r>
-      <w:proofErr w:type="spellEnd"/>
+        <w:t>date,</w:t>
+      </w:r>
+      <w:r>
+        <w:t xml:space="preserve"> </w:t>
+      </w:r>
+      <w:r>
+        <w:t>total_</w:t>
+      </w:r>
+      <w:r>
+        <w:t>amount</w:t>
+      </w:r>
       <w:r>
         <w:t>,</w:t>
       </w:r>
       <w:r>
-        <w:t xml:space="preserve"> </w:t>
-      </w:r>
-      <w:proofErr w:type="spellStart"/>
-      <w:r>
-        <w:t>total_</w:t>
-      </w:r>
-      <w:r>
-        <w:t>amount</w:t>
-      </w:r>
-      <w:proofErr w:type="spellEnd"/>
-      <w:r>
-        <w:t>,</w:t>
-      </w:r>
-      <w:r>
-        <w:t xml:space="preserve"> </w:t>
-      </w:r>
-      <w:proofErr w:type="spellStart"/>
-      <w:r>
-        <w:t>userId</w:t>
-      </w:r>
-      <w:proofErr w:type="spellEnd"/>
-      <w:r>
-        <w:t xml:space="preserve"> (</w:t>
-      </w:r>
-      <w:proofErr w:type="spellStart"/>
-      <w:r>
-        <w:t>fk</w:t>
-      </w:r>
-      <w:proofErr w:type="spellEnd"/>
-      <w:r>
-        <w:t xml:space="preserve">), </w:t>
-      </w:r>
-      <w:proofErr w:type="spellStart"/>
-      <w:r>
-        <w:t>liquor</w:t>
+        <w:t xml:space="preserve"> userId (fk), liquor</w:t>
       </w:r>
       <w:r>
         <w:t>i</w:t>
       </w:r>
       <w:r>
-        <w:t>d</w:t>
-      </w:r>
-      <w:proofErr w:type="spellEnd"/>
-      <w:r>
-        <w:t xml:space="preserve"> (</w:t>
-      </w:r>
-      <w:proofErr w:type="spellStart"/>
-      <w:r>
-        <w:t>fk</w:t>
-      </w:r>
-      <w:proofErr w:type="spellEnd"/>
-      <w:r>
-        <w:t>))</w:t>
+        <w:t>d (fk))</w:t>
       </w:r>
       <w:r>
         <w:t xml:space="preserve"> – created from a m-n relationship of user and liquor</w:t>
@@ -275,7 +177,6 @@
       <w:r>
         <w:t>(</w:t>
       </w:r>
-      <w:proofErr w:type="spellStart"/>
       <w:r>
         <w:rPr>
           <w:u w:val="single"/>
@@ -294,47 +195,14 @@
         </w:rPr>
         <w:t>d</w:t>
       </w:r>
-      <w:proofErr w:type="spellEnd"/>
-      <w:r>
-        <w:t xml:space="preserve">, </w:t>
-      </w:r>
-      <w:proofErr w:type="spellStart"/>
-      <w:r>
-        <w:t>createdAt</w:t>
-      </w:r>
-      <w:proofErr w:type="spellEnd"/>
-      <w:r>
-        <w:t xml:space="preserve">, </w:t>
-      </w:r>
-      <w:proofErr w:type="spellStart"/>
-      <w:r>
-        <w:t>updatedAt</w:t>
-      </w:r>
-      <w:proofErr w:type="spellEnd"/>
-      <w:r>
-        <w:t xml:space="preserve">, </w:t>
-      </w:r>
-      <w:proofErr w:type="spellStart"/>
-      <w:r>
-        <w:t>post</w:t>
+      <w:r>
+        <w:t>, createdAt, updatedAt, post</w:t>
       </w:r>
       <w:r>
         <w:t>i</w:t>
       </w:r>
       <w:r>
-        <w:t>d</w:t>
-      </w:r>
-      <w:proofErr w:type="spellEnd"/>
-      <w:r>
-        <w:t xml:space="preserve"> (</w:t>
-      </w:r>
-      <w:proofErr w:type="spellStart"/>
-      <w:r>
-        <w:t>fk</w:t>
-      </w:r>
-      <w:proofErr w:type="spellEnd"/>
-      <w:r>
-        <w:t>))</w:t>
+        <w:t>d (fk))</w:t>
       </w:r>
       <w:r>
         <w:t xml:space="preserve"> – created from a multivalued attribute</w:t>
@@ -353,7 +221,6 @@
       <w:r>
         <w:t>Post (</w:t>
       </w:r>
-      <w:proofErr w:type="spellStart"/>
       <w:r>
         <w:rPr>
           <w:u w:val="single"/>
@@ -372,32 +239,11 @@
         </w:rPr>
         <w:t>d</w:t>
       </w:r>
-      <w:proofErr w:type="spellEnd"/>
       <w:r>
         <w:t xml:space="preserve">, </w:t>
       </w:r>
       <w:r>
-        <w:t xml:space="preserve">header, content, </w:t>
-      </w:r>
-      <w:proofErr w:type="spellStart"/>
-      <w:r>
-        <w:t>createdAt</w:t>
-      </w:r>
-      <w:proofErr w:type="spellEnd"/>
-      <w:r>
-        <w:t xml:space="preserve">, </w:t>
-      </w:r>
-      <w:proofErr w:type="spellStart"/>
-      <w:r>
-        <w:t>updatedAt</w:t>
-      </w:r>
-      <w:proofErr w:type="spellEnd"/>
-      <w:r>
-        <w:t xml:space="preserve">, </w:t>
-      </w:r>
-      <w:proofErr w:type="spellStart"/>
-      <w:r>
-        <w:t>temp</w:t>
+        <w:t>header, content, createdAt, updatedAt, temp</w:t>
       </w:r>
       <w:r>
         <w:t>_c</w:t>
@@ -405,31 +251,14 @@
       <w:r>
         <w:t>ontent</w:t>
       </w:r>
-      <w:proofErr w:type="spellEnd"/>
-      <w:r>
-        <w:t xml:space="preserve">, </w:t>
-      </w:r>
-      <w:proofErr w:type="spellStart"/>
-      <w:r>
-        <w:t>user</w:t>
+      <w:r>
+        <w:t>, user</w:t>
       </w:r>
       <w:r>
         <w:t>i</w:t>
       </w:r>
       <w:r>
-        <w:t>d</w:t>
-      </w:r>
-      <w:proofErr w:type="spellEnd"/>
-      <w:r>
-        <w:t xml:space="preserve"> (</w:t>
-      </w:r>
-      <w:proofErr w:type="spellStart"/>
-      <w:r>
-        <w:t>fk</w:t>
-      </w:r>
-      <w:proofErr w:type="spellEnd"/>
-      <w:r>
-        <w:t>)</w:t>
+        <w:t>d (fk)</w:t>
       </w:r>
       <w:r>
         <w:t>)</w:t>
@@ -448,7 +277,6 @@
       <w:r>
         <w:t>Rating (</w:t>
       </w:r>
-      <w:proofErr w:type="spellStart"/>
       <w:r>
         <w:rPr>
           <w:u w:val="single"/>
@@ -467,17 +295,8 @@
         </w:rPr>
         <w:t>d</w:t>
       </w:r>
-      <w:proofErr w:type="spellEnd"/>
-      <w:r>
-        <w:t xml:space="preserve">, header, content, points, </w:t>
-      </w:r>
-      <w:proofErr w:type="spellStart"/>
-      <w:r>
-        <w:t>createdAt</w:t>
-      </w:r>
-      <w:proofErr w:type="spellEnd"/>
-      <w:r>
-        <w:t>)</w:t>
+      <w:r>
+        <w:t>, header, content, points, createdAt)</w:t>
       </w:r>
     </w:p>
     <w:p>
@@ -490,7 +309,6 @@
       <w:r>
         <w:t>Income (</w:t>
       </w:r>
-      <w:proofErr w:type="spellStart"/>
       <w:r>
         <w:rPr>
           <w:u w:val="single"/>
@@ -509,62 +327,37 @@
         </w:rPr>
         <w:t>d</w:t>
       </w:r>
-      <w:proofErr w:type="spellEnd"/>
-      <w:r>
-        <w:t xml:space="preserve">, </w:t>
-      </w:r>
-      <w:proofErr w:type="spellStart"/>
-      <w:r>
-        <w:t>total</w:t>
-      </w:r>
-      <w:r>
-        <w:t>_s</w:t>
-      </w:r>
-      <w:r>
-        <w:t>ale</w:t>
-      </w:r>
-      <w:proofErr w:type="spellEnd"/>
-      <w:r>
-        <w:t xml:space="preserve">, </w:t>
-      </w:r>
-      <w:proofErr w:type="spellStart"/>
-      <w:r>
-        <w:t>total</w:t>
-      </w:r>
-      <w:r>
-        <w:t>_p</w:t>
-      </w:r>
-      <w:r>
-        <w:t>rofit</w:t>
-      </w:r>
-      <w:proofErr w:type="spellEnd"/>
       <w:r>
         <w:t>,</w:t>
       </w:r>
       <w:r>
-        <w:t xml:space="preserve"> month,</w:t>
-      </w:r>
-      <w:r>
         <w:t xml:space="preserve"> </w:t>
       </w:r>
-      <w:proofErr w:type="spellStart"/>
-      <w:r>
-        <w:t>sellid</w:t>
-      </w:r>
-      <w:proofErr w:type="spellEnd"/>
-      <w:r>
-        <w:t xml:space="preserve"> </w:t>
-      </w:r>
-      <w:r>
-        <w:t>(</w:t>
-      </w:r>
-      <w:proofErr w:type="spellStart"/>
-      <w:r>
-        <w:t>fk</w:t>
-      </w:r>
-      <w:proofErr w:type="spellEnd"/>
-      <w:r>
-        <w:t>))</w:t>
+      <w:r>
+        <w:t>total_</w:t>
+      </w:r>
+      <w:r>
+        <w:t>s</w:t>
+      </w:r>
+      <w:r>
+        <w:t xml:space="preserve">ale, </w:t>
+      </w:r>
+      <w:r>
+        <w:t>total_</w:t>
+      </w:r>
+      <w:bookmarkStart w:id="0" w:name="_GoBack"/>
+      <w:bookmarkEnd w:id="0"/>
+      <w:r>
+        <w:t>p</w:t>
+      </w:r>
+      <w:r>
+        <w:t>rofit,</w:t>
+      </w:r>
+      <w:r>
+        <w:t xml:space="preserve"> month</w:t>
+      </w:r>
+      <w:r>
+        <w:t>)</w:t>
       </w:r>
     </w:p>
     <w:sectPr>

</xml_diff>

<commit_message>
update class diagram not finished
</commit_message>
<xml_diff>
--- a/database/relational_schema.docx
+++ b/database/relational_schema.docx
@@ -37,7 +37,15 @@
         <w:t>d</w:t>
       </w:r>
       <w:r>
-        <w:t>, username, email, password, age, gender, createdAt, updatedAt, city)</w:t>
+        <w:t>, username, email, password, age, gender, createdAt, updatedAt, city</w:t>
+      </w:r>
+      <w:r>
+        <w:t>, incomeid (fk)</w:t>
+      </w:r>
+      <w:bookmarkStart w:id="0" w:name="_GoBack"/>
+      <w:bookmarkEnd w:id="0"/>
+      <w:r>
+        <w:t>)</w:t>
       </w:r>
     </w:p>
     <w:p>
@@ -345,8 +353,6 @@
       <w:r>
         <w:t>total_</w:t>
       </w:r>
-      <w:bookmarkStart w:id="0" w:name="_GoBack"/>
-      <w:bookmarkEnd w:id="0"/>
       <w:r>
         <w:t>p</w:t>
       </w:r>

</xml_diff>

<commit_message>
integrate all diagrams into one file
</commit_message>
<xml_diff>
--- a/database/relational_schema.docx
+++ b/database/relational_schema.docx
@@ -8,81 +8,175 @@
           <w:ilvl w:val="0"/>
           <w:numId w:val="1"/>
         </w:numPr>
+        <w:rPr>
+          <w:rFonts w:ascii="Times New Roman" w:hAnsi="Times New Roman" w:cs="Times New Roman"/>
+          <w:sz w:val="28"/>
+          <w:szCs w:val="28"/>
+        </w:rPr>
       </w:pPr>
       <w:r>
+        <w:rPr>
+          <w:rFonts w:ascii="Times New Roman" w:hAnsi="Times New Roman" w:cs="Times New Roman"/>
+          <w:sz w:val="28"/>
+          <w:szCs w:val="28"/>
+        </w:rPr>
         <w:t>User</w:t>
       </w:r>
       <w:r>
+        <w:rPr>
+          <w:rFonts w:ascii="Times New Roman" w:hAnsi="Times New Roman" w:cs="Times New Roman"/>
+          <w:sz w:val="28"/>
+          <w:szCs w:val="28"/>
+        </w:rPr>
         <w:t xml:space="preserve"> </w:t>
       </w:r>
       <w:r>
+        <w:rPr>
+          <w:rFonts w:ascii="Times New Roman" w:hAnsi="Times New Roman" w:cs="Times New Roman"/>
+          <w:sz w:val="28"/>
+          <w:szCs w:val="28"/>
+        </w:rPr>
         <w:t>(</w:t>
       </w:r>
       <w:proofErr w:type="spellStart"/>
       <w:r>
         <w:rPr>
+          <w:rFonts w:ascii="Times New Roman" w:hAnsi="Times New Roman" w:cs="Times New Roman"/>
+          <w:sz w:val="28"/>
+          <w:szCs w:val="28"/>
           <w:u w:val="single"/>
         </w:rPr>
         <w:t>user</w:t>
       </w:r>
       <w:r>
         <w:rPr>
+          <w:rFonts w:ascii="Times New Roman" w:hAnsi="Times New Roman" w:cs="Times New Roman"/>
+          <w:sz w:val="28"/>
+          <w:szCs w:val="28"/>
           <w:u w:val="single"/>
         </w:rPr>
         <w:t>i</w:t>
       </w:r>
       <w:r>
         <w:rPr>
+          <w:rFonts w:ascii="Times New Roman" w:hAnsi="Times New Roman" w:cs="Times New Roman"/>
+          <w:sz w:val="28"/>
+          <w:szCs w:val="28"/>
           <w:u w:val="single"/>
         </w:rPr>
         <w:t>d</w:t>
       </w:r>
       <w:proofErr w:type="spellEnd"/>
       <w:r>
+        <w:rPr>
+          <w:rFonts w:ascii="Times New Roman" w:hAnsi="Times New Roman" w:cs="Times New Roman"/>
+          <w:sz w:val="28"/>
+          <w:szCs w:val="28"/>
+        </w:rPr>
         <w:t xml:space="preserve">, username, email, password, age, gender, </w:t>
       </w:r>
       <w:proofErr w:type="spellStart"/>
       <w:r>
+        <w:rPr>
+          <w:rFonts w:ascii="Times New Roman" w:hAnsi="Times New Roman" w:cs="Times New Roman"/>
+          <w:sz w:val="28"/>
+          <w:szCs w:val="28"/>
+        </w:rPr>
         <w:t>createdAt</w:t>
       </w:r>
       <w:proofErr w:type="spellEnd"/>
       <w:r>
+        <w:rPr>
+          <w:rFonts w:ascii="Times New Roman" w:hAnsi="Times New Roman" w:cs="Times New Roman"/>
+          <w:sz w:val="28"/>
+          <w:szCs w:val="28"/>
+        </w:rPr>
         <w:t xml:space="preserve">, </w:t>
       </w:r>
       <w:proofErr w:type="spellStart"/>
       <w:r>
+        <w:rPr>
+          <w:rFonts w:ascii="Times New Roman" w:hAnsi="Times New Roman" w:cs="Times New Roman"/>
+          <w:sz w:val="28"/>
+          <w:szCs w:val="28"/>
+        </w:rPr>
         <w:t>updatedAt</w:t>
       </w:r>
       <w:proofErr w:type="spellEnd"/>
       <w:r>
+        <w:rPr>
+          <w:rFonts w:ascii="Times New Roman" w:hAnsi="Times New Roman" w:cs="Times New Roman"/>
+          <w:sz w:val="28"/>
+          <w:szCs w:val="28"/>
+        </w:rPr>
         <w:t>, city</w:t>
       </w:r>
       <w:r>
+        <w:rPr>
+          <w:rFonts w:ascii="Times New Roman" w:hAnsi="Times New Roman" w:cs="Times New Roman"/>
+          <w:sz w:val="28"/>
+          <w:szCs w:val="28"/>
+        </w:rPr>
         <w:t xml:space="preserve">, </w:t>
       </w:r>
       <w:proofErr w:type="spellStart"/>
       <w:r>
+        <w:rPr>
+          <w:rFonts w:ascii="Times New Roman" w:hAnsi="Times New Roman" w:cs="Times New Roman"/>
+          <w:sz w:val="28"/>
+          <w:szCs w:val="28"/>
+        </w:rPr>
         <w:t>rating</w:t>
       </w:r>
       <w:r>
+        <w:rPr>
+          <w:rFonts w:ascii="Times New Roman" w:hAnsi="Times New Roman" w:cs="Times New Roman"/>
+          <w:sz w:val="28"/>
+          <w:szCs w:val="28"/>
+        </w:rPr>
         <w:t>i</w:t>
       </w:r>
       <w:r>
+        <w:rPr>
+          <w:rFonts w:ascii="Times New Roman" w:hAnsi="Times New Roman" w:cs="Times New Roman"/>
+          <w:sz w:val="28"/>
+          <w:szCs w:val="28"/>
+        </w:rPr>
         <w:t>d</w:t>
       </w:r>
       <w:proofErr w:type="spellEnd"/>
       <w:r>
+        <w:rPr>
+          <w:rFonts w:ascii="Times New Roman" w:hAnsi="Times New Roman" w:cs="Times New Roman"/>
+          <w:sz w:val="28"/>
+          <w:szCs w:val="28"/>
+        </w:rPr>
         <w:t xml:space="preserve"> (</w:t>
       </w:r>
       <w:proofErr w:type="spellStart"/>
       <w:r>
+        <w:rPr>
+          <w:rFonts w:ascii="Times New Roman" w:hAnsi="Times New Roman" w:cs="Times New Roman"/>
+          <w:sz w:val="28"/>
+          <w:szCs w:val="28"/>
+        </w:rPr>
         <w:t>fk</w:t>
       </w:r>
       <w:proofErr w:type="spellEnd"/>
       <w:r>
+        <w:rPr>
+          <w:rFonts w:ascii="Times New Roman" w:hAnsi="Times New Roman" w:cs="Times New Roman"/>
+          <w:sz w:val="28"/>
+          <w:szCs w:val="28"/>
+        </w:rPr>
         <w:t>)</w:t>
       </w:r>
       <w:r>
+        <w:rPr>
+          <w:rFonts w:ascii="Times New Roman" w:hAnsi="Times New Roman" w:cs="Times New Roman"/>
+          <w:sz w:val="28"/>
+          <w:szCs w:val="28"/>
+        </w:rPr>
         <w:t>)</w:t>
       </w:r>
     </w:p>
@@ -92,54 +186,113 @@
           <w:ilvl w:val="0"/>
           <w:numId w:val="1"/>
         </w:numPr>
+        <w:rPr>
+          <w:rFonts w:ascii="Times New Roman" w:hAnsi="Times New Roman" w:cs="Times New Roman"/>
+          <w:sz w:val="28"/>
+          <w:szCs w:val="28"/>
+        </w:rPr>
       </w:pPr>
       <w:r>
+        <w:rPr>
+          <w:rFonts w:ascii="Times New Roman" w:hAnsi="Times New Roman" w:cs="Times New Roman"/>
+          <w:sz w:val="28"/>
+          <w:szCs w:val="28"/>
+        </w:rPr>
         <w:t>Liquor</w:t>
       </w:r>
       <w:r>
+        <w:rPr>
+          <w:rFonts w:ascii="Times New Roman" w:hAnsi="Times New Roman" w:cs="Times New Roman"/>
+          <w:sz w:val="28"/>
+          <w:szCs w:val="28"/>
+        </w:rPr>
         <w:t xml:space="preserve"> </w:t>
       </w:r>
       <w:r>
+        <w:rPr>
+          <w:rFonts w:ascii="Times New Roman" w:hAnsi="Times New Roman" w:cs="Times New Roman"/>
+          <w:sz w:val="28"/>
+          <w:szCs w:val="28"/>
+        </w:rPr>
         <w:t>(</w:t>
       </w:r>
       <w:proofErr w:type="spellStart"/>
       <w:r>
         <w:rPr>
+          <w:rFonts w:ascii="Times New Roman" w:hAnsi="Times New Roman" w:cs="Times New Roman"/>
+          <w:sz w:val="28"/>
+          <w:szCs w:val="28"/>
           <w:u w:val="single"/>
         </w:rPr>
         <w:t>liquo</w:t>
       </w:r>
       <w:r>
         <w:rPr>
+          <w:rFonts w:ascii="Times New Roman" w:hAnsi="Times New Roman" w:cs="Times New Roman"/>
+          <w:sz w:val="28"/>
+          <w:szCs w:val="28"/>
           <w:u w:val="single"/>
         </w:rPr>
         <w:t>ri</w:t>
       </w:r>
       <w:r>
         <w:rPr>
+          <w:rFonts w:ascii="Times New Roman" w:hAnsi="Times New Roman" w:cs="Times New Roman"/>
+          <w:sz w:val="28"/>
+          <w:szCs w:val="28"/>
           <w:u w:val="single"/>
         </w:rPr>
         <w:t>d</w:t>
       </w:r>
       <w:proofErr w:type="spellEnd"/>
       <w:r>
+        <w:rPr>
+          <w:rFonts w:ascii="Times New Roman" w:hAnsi="Times New Roman" w:cs="Times New Roman"/>
+          <w:sz w:val="28"/>
+          <w:szCs w:val="28"/>
+        </w:rPr>
         <w:t>, type,</w:t>
       </w:r>
       <w:r>
+        <w:rPr>
+          <w:rFonts w:ascii="Times New Roman" w:hAnsi="Times New Roman" w:cs="Times New Roman"/>
+          <w:sz w:val="28"/>
+          <w:szCs w:val="28"/>
+        </w:rPr>
         <w:t xml:space="preserve"> name,</w:t>
       </w:r>
       <w:r>
+        <w:rPr>
+          <w:rFonts w:ascii="Times New Roman" w:hAnsi="Times New Roman" w:cs="Times New Roman"/>
+          <w:sz w:val="28"/>
+          <w:szCs w:val="28"/>
+        </w:rPr>
         <w:t xml:space="preserve"> price, </w:t>
       </w:r>
       <w:proofErr w:type="spellStart"/>
       <w:r>
+        <w:rPr>
+          <w:rFonts w:ascii="Times New Roman" w:hAnsi="Times New Roman" w:cs="Times New Roman"/>
+          <w:sz w:val="28"/>
+          <w:szCs w:val="28"/>
+        </w:rPr>
         <w:t>quan</w:t>
       </w:r>
       <w:r>
+        <w:rPr>
+          <w:rFonts w:ascii="Times New Roman" w:hAnsi="Times New Roman" w:cs="Times New Roman"/>
+          <w:sz w:val="28"/>
+          <w:szCs w:val="28"/>
+        </w:rPr>
         <w:t>_in_stock</w:t>
       </w:r>
       <w:proofErr w:type="spellEnd"/>
       <w:r>
+        <w:rPr>
+          <w:rFonts w:ascii="Times New Roman" w:hAnsi="Times New Roman" w:cs="Times New Roman"/>
+          <w:sz w:val="28"/>
+          <w:szCs w:val="28"/>
+        </w:rPr>
         <w:t>)</w:t>
       </w:r>
     </w:p>
@@ -149,113 +302,245 @@
           <w:ilvl w:val="0"/>
           <w:numId w:val="1"/>
         </w:numPr>
+        <w:rPr>
+          <w:rFonts w:ascii="Times New Roman" w:hAnsi="Times New Roman" w:cs="Times New Roman"/>
+          <w:sz w:val="28"/>
+          <w:szCs w:val="28"/>
+        </w:rPr>
       </w:pPr>
       <w:proofErr w:type="spellStart"/>
       <w:r>
+        <w:rPr>
+          <w:rFonts w:ascii="Times New Roman" w:hAnsi="Times New Roman" w:cs="Times New Roman"/>
+          <w:sz w:val="28"/>
+          <w:szCs w:val="28"/>
+        </w:rPr>
         <w:t>liquorSelling</w:t>
       </w:r>
       <w:proofErr w:type="spellEnd"/>
       <w:r>
+        <w:rPr>
+          <w:rFonts w:ascii="Times New Roman" w:hAnsi="Times New Roman" w:cs="Times New Roman"/>
+          <w:sz w:val="28"/>
+          <w:szCs w:val="28"/>
+        </w:rPr>
         <w:t xml:space="preserve"> (</w:t>
       </w:r>
       <w:proofErr w:type="spellStart"/>
       <w:r>
         <w:rPr>
+          <w:rFonts w:ascii="Times New Roman" w:hAnsi="Times New Roman" w:cs="Times New Roman"/>
+          <w:sz w:val="28"/>
+          <w:szCs w:val="28"/>
           <w:u w:val="single"/>
         </w:rPr>
         <w:t>sell</w:t>
       </w:r>
       <w:r>
         <w:rPr>
+          <w:rFonts w:ascii="Times New Roman" w:hAnsi="Times New Roman" w:cs="Times New Roman"/>
+          <w:sz w:val="28"/>
+          <w:szCs w:val="28"/>
           <w:u w:val="single"/>
         </w:rPr>
         <w:t>i</w:t>
       </w:r>
-      <w:bookmarkStart w:id="0" w:name="_GoBack"/>
-      <w:bookmarkEnd w:id="0"/>
-      <w:r>
-        <w:rPr>
+      <w:r>
+        <w:rPr>
+          <w:rFonts w:ascii="Times New Roman" w:hAnsi="Times New Roman" w:cs="Times New Roman"/>
+          <w:sz w:val="28"/>
+          <w:szCs w:val="28"/>
           <w:u w:val="single"/>
         </w:rPr>
         <w:t>d</w:t>
       </w:r>
       <w:proofErr w:type="spellEnd"/>
       <w:r>
+        <w:rPr>
+          <w:rFonts w:ascii="Times New Roman" w:hAnsi="Times New Roman" w:cs="Times New Roman"/>
+          <w:sz w:val="28"/>
+          <w:szCs w:val="28"/>
+        </w:rPr>
         <w:t>,</w:t>
       </w:r>
       <w:r>
+        <w:rPr>
+          <w:rFonts w:ascii="Times New Roman" w:hAnsi="Times New Roman" w:cs="Times New Roman"/>
+          <w:sz w:val="28"/>
+          <w:szCs w:val="28"/>
+        </w:rPr>
         <w:t xml:space="preserve"> </w:t>
       </w:r>
       <w:proofErr w:type="spellStart"/>
       <w:r>
+        <w:rPr>
+          <w:rFonts w:ascii="Times New Roman" w:hAnsi="Times New Roman" w:cs="Times New Roman"/>
+          <w:sz w:val="28"/>
+          <w:szCs w:val="28"/>
+        </w:rPr>
         <w:t>sell</w:t>
       </w:r>
       <w:r>
+        <w:rPr>
+          <w:rFonts w:ascii="Times New Roman" w:hAnsi="Times New Roman" w:cs="Times New Roman"/>
+          <w:sz w:val="28"/>
+          <w:szCs w:val="28"/>
+        </w:rPr>
         <w:t>_</w:t>
       </w:r>
       <w:r>
+        <w:rPr>
+          <w:rFonts w:ascii="Times New Roman" w:hAnsi="Times New Roman" w:cs="Times New Roman"/>
+          <w:sz w:val="28"/>
+          <w:szCs w:val="28"/>
+        </w:rPr>
         <w:t>date</w:t>
       </w:r>
       <w:proofErr w:type="spellEnd"/>
       <w:r>
+        <w:rPr>
+          <w:rFonts w:ascii="Times New Roman" w:hAnsi="Times New Roman" w:cs="Times New Roman"/>
+          <w:sz w:val="28"/>
+          <w:szCs w:val="28"/>
+        </w:rPr>
         <w:t>,</w:t>
       </w:r>
       <w:r>
+        <w:rPr>
+          <w:rFonts w:ascii="Times New Roman" w:hAnsi="Times New Roman" w:cs="Times New Roman"/>
+          <w:sz w:val="28"/>
+          <w:szCs w:val="28"/>
+        </w:rPr>
         <w:t xml:space="preserve"> </w:t>
       </w:r>
       <w:proofErr w:type="spellStart"/>
       <w:r>
+        <w:rPr>
+          <w:rFonts w:ascii="Times New Roman" w:hAnsi="Times New Roman" w:cs="Times New Roman"/>
+          <w:sz w:val="28"/>
+          <w:szCs w:val="28"/>
+        </w:rPr>
         <w:t>total_</w:t>
       </w:r>
       <w:r>
+        <w:rPr>
+          <w:rFonts w:ascii="Times New Roman" w:hAnsi="Times New Roman" w:cs="Times New Roman"/>
+          <w:sz w:val="28"/>
+          <w:szCs w:val="28"/>
+        </w:rPr>
         <w:t>amount</w:t>
       </w:r>
       <w:proofErr w:type="spellEnd"/>
       <w:r>
+        <w:rPr>
+          <w:rFonts w:ascii="Times New Roman" w:hAnsi="Times New Roman" w:cs="Times New Roman"/>
+          <w:sz w:val="28"/>
+          <w:szCs w:val="28"/>
+        </w:rPr>
         <w:t>,</w:t>
       </w:r>
       <w:r>
+        <w:rPr>
+          <w:rFonts w:ascii="Times New Roman" w:hAnsi="Times New Roman" w:cs="Times New Roman"/>
+          <w:sz w:val="28"/>
+          <w:szCs w:val="28"/>
+        </w:rPr>
         <w:t xml:space="preserve"> </w:t>
       </w:r>
       <w:proofErr w:type="spellStart"/>
       <w:r>
+        <w:rPr>
+          <w:rFonts w:ascii="Times New Roman" w:hAnsi="Times New Roman" w:cs="Times New Roman"/>
+          <w:sz w:val="28"/>
+          <w:szCs w:val="28"/>
+        </w:rPr>
         <w:t>userId</w:t>
       </w:r>
       <w:proofErr w:type="spellEnd"/>
       <w:r>
+        <w:rPr>
+          <w:rFonts w:ascii="Times New Roman" w:hAnsi="Times New Roman" w:cs="Times New Roman"/>
+          <w:sz w:val="28"/>
+          <w:szCs w:val="28"/>
+        </w:rPr>
         <w:t xml:space="preserve"> (</w:t>
       </w:r>
       <w:proofErr w:type="spellStart"/>
       <w:r>
+        <w:rPr>
+          <w:rFonts w:ascii="Times New Roman" w:hAnsi="Times New Roman" w:cs="Times New Roman"/>
+          <w:sz w:val="28"/>
+          <w:szCs w:val="28"/>
+        </w:rPr>
         <w:t>fk</w:t>
       </w:r>
       <w:proofErr w:type="spellEnd"/>
       <w:r>
+        <w:rPr>
+          <w:rFonts w:ascii="Times New Roman" w:hAnsi="Times New Roman" w:cs="Times New Roman"/>
+          <w:sz w:val="28"/>
+          <w:szCs w:val="28"/>
+        </w:rPr>
         <w:t xml:space="preserve">), </w:t>
       </w:r>
       <w:proofErr w:type="spellStart"/>
       <w:r>
+        <w:rPr>
+          <w:rFonts w:ascii="Times New Roman" w:hAnsi="Times New Roman" w:cs="Times New Roman"/>
+          <w:sz w:val="28"/>
+          <w:szCs w:val="28"/>
+        </w:rPr>
         <w:t>liquor</w:t>
       </w:r>
       <w:r>
+        <w:rPr>
+          <w:rFonts w:ascii="Times New Roman" w:hAnsi="Times New Roman" w:cs="Times New Roman"/>
+          <w:sz w:val="28"/>
+          <w:szCs w:val="28"/>
+        </w:rPr>
         <w:t>i</w:t>
       </w:r>
       <w:r>
+        <w:rPr>
+          <w:rFonts w:ascii="Times New Roman" w:hAnsi="Times New Roman" w:cs="Times New Roman"/>
+          <w:sz w:val="28"/>
+          <w:szCs w:val="28"/>
+        </w:rPr>
         <w:t>d</w:t>
       </w:r>
       <w:proofErr w:type="spellEnd"/>
       <w:r>
+        <w:rPr>
+          <w:rFonts w:ascii="Times New Roman" w:hAnsi="Times New Roman" w:cs="Times New Roman"/>
+          <w:sz w:val="28"/>
+          <w:szCs w:val="28"/>
+        </w:rPr>
         <w:t xml:space="preserve"> (</w:t>
       </w:r>
       <w:proofErr w:type="spellStart"/>
       <w:r>
+        <w:rPr>
+          <w:rFonts w:ascii="Times New Roman" w:hAnsi="Times New Roman" w:cs="Times New Roman"/>
+          <w:sz w:val="28"/>
+          <w:szCs w:val="28"/>
+        </w:rPr>
         <w:t>fk</w:t>
       </w:r>
       <w:proofErr w:type="spellEnd"/>
       <w:r>
+        <w:rPr>
+          <w:rFonts w:ascii="Times New Roman" w:hAnsi="Times New Roman" w:cs="Times New Roman"/>
+          <w:sz w:val="28"/>
+          <w:szCs w:val="28"/>
+        </w:rPr>
         <w:t>))</w:t>
       </w:r>
       <w:r>
+        <w:rPr>
+          <w:rFonts w:ascii="Times New Roman" w:hAnsi="Times New Roman" w:cs="Times New Roman"/>
+          <w:sz w:val="28"/>
+          <w:szCs w:val="28"/>
+        </w:rPr>
         <w:t xml:space="preserve"> – created from a m-n relationship of user and liquor</w:t>
       </w:r>
     </w:p>
@@ -265,81 +550,175 @@
           <w:ilvl w:val="0"/>
           <w:numId w:val="1"/>
         </w:numPr>
+        <w:rPr>
+          <w:rFonts w:ascii="Times New Roman" w:hAnsi="Times New Roman" w:cs="Times New Roman"/>
+          <w:sz w:val="28"/>
+          <w:szCs w:val="28"/>
+        </w:rPr>
       </w:pPr>
       <w:r>
+        <w:rPr>
+          <w:rFonts w:ascii="Times New Roman" w:hAnsi="Times New Roman" w:cs="Times New Roman"/>
+          <w:sz w:val="28"/>
+          <w:szCs w:val="28"/>
+        </w:rPr>
         <w:t>Picture</w:t>
       </w:r>
       <w:r>
+        <w:rPr>
+          <w:rFonts w:ascii="Times New Roman" w:hAnsi="Times New Roman" w:cs="Times New Roman"/>
+          <w:sz w:val="28"/>
+          <w:szCs w:val="28"/>
+        </w:rPr>
         <w:t xml:space="preserve"> </w:t>
       </w:r>
       <w:r>
+        <w:rPr>
+          <w:rFonts w:ascii="Times New Roman" w:hAnsi="Times New Roman" w:cs="Times New Roman"/>
+          <w:sz w:val="28"/>
+          <w:szCs w:val="28"/>
+        </w:rPr>
         <w:t>(</w:t>
       </w:r>
       <w:proofErr w:type="spellStart"/>
       <w:r>
         <w:rPr>
+          <w:rFonts w:ascii="Times New Roman" w:hAnsi="Times New Roman" w:cs="Times New Roman"/>
+          <w:sz w:val="28"/>
+          <w:szCs w:val="28"/>
           <w:u w:val="single"/>
         </w:rPr>
         <w:t>picture</w:t>
       </w:r>
       <w:r>
         <w:rPr>
+          <w:rFonts w:ascii="Times New Roman" w:hAnsi="Times New Roman" w:cs="Times New Roman"/>
+          <w:sz w:val="28"/>
+          <w:szCs w:val="28"/>
           <w:u w:val="single"/>
         </w:rPr>
         <w:t>i</w:t>
       </w:r>
       <w:r>
         <w:rPr>
+          <w:rFonts w:ascii="Times New Roman" w:hAnsi="Times New Roman" w:cs="Times New Roman"/>
+          <w:sz w:val="28"/>
+          <w:szCs w:val="28"/>
           <w:u w:val="single"/>
         </w:rPr>
         <w:t>d</w:t>
       </w:r>
       <w:proofErr w:type="spellEnd"/>
       <w:r>
+        <w:rPr>
+          <w:rFonts w:ascii="Times New Roman" w:hAnsi="Times New Roman" w:cs="Times New Roman"/>
+          <w:sz w:val="28"/>
+          <w:szCs w:val="28"/>
+        </w:rPr>
         <w:t xml:space="preserve">, </w:t>
       </w:r>
       <w:proofErr w:type="spellStart"/>
       <w:r>
+        <w:rPr>
+          <w:rFonts w:ascii="Times New Roman" w:hAnsi="Times New Roman" w:cs="Times New Roman"/>
+          <w:sz w:val="28"/>
+          <w:szCs w:val="28"/>
+        </w:rPr>
         <w:t>createdAt</w:t>
       </w:r>
       <w:proofErr w:type="spellEnd"/>
       <w:r>
+        <w:rPr>
+          <w:rFonts w:ascii="Times New Roman" w:hAnsi="Times New Roman" w:cs="Times New Roman"/>
+          <w:sz w:val="28"/>
+          <w:szCs w:val="28"/>
+        </w:rPr>
         <w:t xml:space="preserve">, </w:t>
       </w:r>
       <w:proofErr w:type="spellStart"/>
       <w:r>
+        <w:rPr>
+          <w:rFonts w:ascii="Times New Roman" w:hAnsi="Times New Roman" w:cs="Times New Roman"/>
+          <w:sz w:val="28"/>
+          <w:szCs w:val="28"/>
+        </w:rPr>
         <w:t>updatedAt</w:t>
       </w:r>
       <w:proofErr w:type="spellEnd"/>
       <w:r>
+        <w:rPr>
+          <w:rFonts w:ascii="Times New Roman" w:hAnsi="Times New Roman" w:cs="Times New Roman"/>
+          <w:sz w:val="28"/>
+          <w:szCs w:val="28"/>
+        </w:rPr>
         <w:t xml:space="preserve">, </w:t>
       </w:r>
       <w:proofErr w:type="spellStart"/>
       <w:r>
+        <w:rPr>
+          <w:rFonts w:ascii="Times New Roman" w:hAnsi="Times New Roman" w:cs="Times New Roman"/>
+          <w:sz w:val="28"/>
+          <w:szCs w:val="28"/>
+        </w:rPr>
         <w:t>post</w:t>
       </w:r>
       <w:r>
+        <w:rPr>
+          <w:rFonts w:ascii="Times New Roman" w:hAnsi="Times New Roman" w:cs="Times New Roman"/>
+          <w:sz w:val="28"/>
+          <w:szCs w:val="28"/>
+        </w:rPr>
         <w:t>i</w:t>
       </w:r>
       <w:r>
+        <w:rPr>
+          <w:rFonts w:ascii="Times New Roman" w:hAnsi="Times New Roman" w:cs="Times New Roman"/>
+          <w:sz w:val="28"/>
+          <w:szCs w:val="28"/>
+        </w:rPr>
         <w:t>d</w:t>
       </w:r>
       <w:proofErr w:type="spellEnd"/>
       <w:r>
+        <w:rPr>
+          <w:rFonts w:ascii="Times New Roman" w:hAnsi="Times New Roman" w:cs="Times New Roman"/>
+          <w:sz w:val="28"/>
+          <w:szCs w:val="28"/>
+        </w:rPr>
         <w:t xml:space="preserve"> (</w:t>
       </w:r>
       <w:proofErr w:type="spellStart"/>
       <w:r>
+        <w:rPr>
+          <w:rFonts w:ascii="Times New Roman" w:hAnsi="Times New Roman" w:cs="Times New Roman"/>
+          <w:sz w:val="28"/>
+          <w:szCs w:val="28"/>
+        </w:rPr>
         <w:t>fk</w:t>
       </w:r>
       <w:proofErr w:type="spellEnd"/>
       <w:r>
+        <w:rPr>
+          <w:rFonts w:ascii="Times New Roman" w:hAnsi="Times New Roman" w:cs="Times New Roman"/>
+          <w:sz w:val="28"/>
+          <w:szCs w:val="28"/>
+        </w:rPr>
         <w:t>))</w:t>
       </w:r>
       <w:r>
+        <w:rPr>
+          <w:rFonts w:ascii="Times New Roman" w:hAnsi="Times New Roman" w:cs="Times New Roman"/>
+          <w:sz w:val="28"/>
+          <w:szCs w:val="28"/>
+        </w:rPr>
         <w:t xml:space="preserve"> – created from a multivalued attribute</w:t>
       </w:r>
       <w:r>
+        <w:rPr>
+          <w:rFonts w:ascii="Times New Roman" w:hAnsi="Times New Roman" w:cs="Times New Roman"/>
+          <w:sz w:val="28"/>
+          <w:szCs w:val="28"/>
+        </w:rPr>
         <w:t xml:space="preserve"> of post entity</w:t>
       </w:r>
     </w:p>
@@ -349,92 +728,201 @@
           <w:ilvl w:val="0"/>
           <w:numId w:val="1"/>
         </w:numPr>
+        <w:rPr>
+          <w:rFonts w:ascii="Times New Roman" w:hAnsi="Times New Roman" w:cs="Times New Roman"/>
+          <w:sz w:val="28"/>
+          <w:szCs w:val="28"/>
+        </w:rPr>
       </w:pPr>
       <w:r>
+        <w:rPr>
+          <w:rFonts w:ascii="Times New Roman" w:hAnsi="Times New Roman" w:cs="Times New Roman"/>
+          <w:sz w:val="28"/>
+          <w:szCs w:val="28"/>
+        </w:rPr>
         <w:t>Post (</w:t>
       </w:r>
       <w:proofErr w:type="spellStart"/>
       <w:r>
         <w:rPr>
+          <w:rFonts w:ascii="Times New Roman" w:hAnsi="Times New Roman" w:cs="Times New Roman"/>
+          <w:sz w:val="28"/>
+          <w:szCs w:val="28"/>
           <w:u w:val="single"/>
         </w:rPr>
         <w:t>post</w:t>
       </w:r>
       <w:r>
         <w:rPr>
+          <w:rFonts w:ascii="Times New Roman" w:hAnsi="Times New Roman" w:cs="Times New Roman"/>
+          <w:sz w:val="28"/>
+          <w:szCs w:val="28"/>
           <w:u w:val="single"/>
         </w:rPr>
         <w:t>i</w:t>
       </w:r>
       <w:r>
         <w:rPr>
+          <w:rFonts w:ascii="Times New Roman" w:hAnsi="Times New Roman" w:cs="Times New Roman"/>
+          <w:sz w:val="28"/>
+          <w:szCs w:val="28"/>
           <w:u w:val="single"/>
         </w:rPr>
         <w:t>d</w:t>
       </w:r>
       <w:proofErr w:type="spellEnd"/>
       <w:r>
+        <w:rPr>
+          <w:rFonts w:ascii="Times New Roman" w:hAnsi="Times New Roman" w:cs="Times New Roman"/>
+          <w:sz w:val="28"/>
+          <w:szCs w:val="28"/>
+        </w:rPr>
         <w:t xml:space="preserve">, </w:t>
       </w:r>
       <w:r>
+        <w:rPr>
+          <w:rFonts w:ascii="Times New Roman" w:hAnsi="Times New Roman" w:cs="Times New Roman"/>
+          <w:sz w:val="28"/>
+          <w:szCs w:val="28"/>
+        </w:rPr>
         <w:t xml:space="preserve">header, content, </w:t>
       </w:r>
       <w:proofErr w:type="spellStart"/>
       <w:r>
+        <w:rPr>
+          <w:rFonts w:ascii="Times New Roman" w:hAnsi="Times New Roman" w:cs="Times New Roman"/>
+          <w:sz w:val="28"/>
+          <w:szCs w:val="28"/>
+        </w:rPr>
         <w:t>createdAt</w:t>
       </w:r>
       <w:proofErr w:type="spellEnd"/>
       <w:r>
+        <w:rPr>
+          <w:rFonts w:ascii="Times New Roman" w:hAnsi="Times New Roman" w:cs="Times New Roman"/>
+          <w:sz w:val="28"/>
+          <w:szCs w:val="28"/>
+        </w:rPr>
         <w:t xml:space="preserve">, </w:t>
       </w:r>
       <w:proofErr w:type="spellStart"/>
       <w:r>
+        <w:rPr>
+          <w:rFonts w:ascii="Times New Roman" w:hAnsi="Times New Roman" w:cs="Times New Roman"/>
+          <w:sz w:val="28"/>
+          <w:szCs w:val="28"/>
+        </w:rPr>
         <w:t>updatedAt</w:t>
       </w:r>
       <w:proofErr w:type="spellEnd"/>
       <w:r>
+        <w:rPr>
+          <w:rFonts w:ascii="Times New Roman" w:hAnsi="Times New Roman" w:cs="Times New Roman"/>
+          <w:sz w:val="28"/>
+          <w:szCs w:val="28"/>
+        </w:rPr>
         <w:t xml:space="preserve">, </w:t>
       </w:r>
       <w:proofErr w:type="spellStart"/>
       <w:r>
+        <w:rPr>
+          <w:rFonts w:ascii="Times New Roman" w:hAnsi="Times New Roman" w:cs="Times New Roman"/>
+          <w:sz w:val="28"/>
+          <w:szCs w:val="28"/>
+        </w:rPr>
         <w:t>temp</w:t>
       </w:r>
       <w:r>
+        <w:rPr>
+          <w:rFonts w:ascii="Times New Roman" w:hAnsi="Times New Roman" w:cs="Times New Roman"/>
+          <w:sz w:val="28"/>
+          <w:szCs w:val="28"/>
+        </w:rPr>
         <w:t>_c</w:t>
       </w:r>
       <w:r>
+        <w:rPr>
+          <w:rFonts w:ascii="Times New Roman" w:hAnsi="Times New Roman" w:cs="Times New Roman"/>
+          <w:sz w:val="28"/>
+          <w:szCs w:val="28"/>
+        </w:rPr>
         <w:t>ontent</w:t>
       </w:r>
       <w:proofErr w:type="spellEnd"/>
       <w:r>
+        <w:rPr>
+          <w:rFonts w:ascii="Times New Roman" w:hAnsi="Times New Roman" w:cs="Times New Roman"/>
+          <w:sz w:val="28"/>
+          <w:szCs w:val="28"/>
+        </w:rPr>
         <w:t xml:space="preserve">, </w:t>
       </w:r>
       <w:proofErr w:type="spellStart"/>
       <w:r>
+        <w:rPr>
+          <w:rFonts w:ascii="Times New Roman" w:hAnsi="Times New Roman" w:cs="Times New Roman"/>
+          <w:sz w:val="28"/>
+          <w:szCs w:val="28"/>
+        </w:rPr>
         <w:t>user</w:t>
       </w:r>
       <w:r>
+        <w:rPr>
+          <w:rFonts w:ascii="Times New Roman" w:hAnsi="Times New Roman" w:cs="Times New Roman"/>
+          <w:sz w:val="28"/>
+          <w:szCs w:val="28"/>
+        </w:rPr>
         <w:t>i</w:t>
       </w:r>
       <w:r>
+        <w:rPr>
+          <w:rFonts w:ascii="Times New Roman" w:hAnsi="Times New Roman" w:cs="Times New Roman"/>
+          <w:sz w:val="28"/>
+          <w:szCs w:val="28"/>
+        </w:rPr>
         <w:t>d</w:t>
       </w:r>
       <w:proofErr w:type="spellEnd"/>
       <w:r>
+        <w:rPr>
+          <w:rFonts w:ascii="Times New Roman" w:hAnsi="Times New Roman" w:cs="Times New Roman"/>
+          <w:sz w:val="28"/>
+          <w:szCs w:val="28"/>
+        </w:rPr>
         <w:t xml:space="preserve"> (</w:t>
       </w:r>
       <w:proofErr w:type="spellStart"/>
       <w:r>
+        <w:rPr>
+          <w:rFonts w:ascii="Times New Roman" w:hAnsi="Times New Roman" w:cs="Times New Roman"/>
+          <w:sz w:val="28"/>
+          <w:szCs w:val="28"/>
+        </w:rPr>
         <w:t>fk</w:t>
       </w:r>
       <w:proofErr w:type="spellEnd"/>
       <w:r>
+        <w:rPr>
+          <w:rFonts w:ascii="Times New Roman" w:hAnsi="Times New Roman" w:cs="Times New Roman"/>
+          <w:sz w:val="28"/>
+          <w:szCs w:val="28"/>
+        </w:rPr>
         <w:t>)</w:t>
       </w:r>
       <w:r>
+        <w:rPr>
+          <w:rFonts w:ascii="Times New Roman" w:hAnsi="Times New Roman" w:cs="Times New Roman"/>
+          <w:sz w:val="28"/>
+          <w:szCs w:val="28"/>
+        </w:rPr>
         <w:t>)</w:t>
       </w:r>
       <w:r>
+        <w:rPr>
+          <w:rFonts w:ascii="Times New Roman" w:hAnsi="Times New Roman" w:cs="Times New Roman"/>
+          <w:sz w:val="28"/>
+          <w:szCs w:val="28"/>
+        </w:rPr>
         <w:t xml:space="preserve"> </w:t>
       </w:r>
     </w:p>
@@ -444,39 +932,73 @@
           <w:ilvl w:val="0"/>
           <w:numId w:val="1"/>
         </w:numPr>
+        <w:rPr>
+          <w:rFonts w:ascii="Times New Roman" w:hAnsi="Times New Roman" w:cs="Times New Roman"/>
+          <w:sz w:val="28"/>
+          <w:szCs w:val="28"/>
+        </w:rPr>
       </w:pPr>
       <w:r>
+        <w:rPr>
+          <w:rFonts w:ascii="Times New Roman" w:hAnsi="Times New Roman" w:cs="Times New Roman"/>
+          <w:sz w:val="28"/>
+          <w:szCs w:val="28"/>
+        </w:rPr>
         <w:t>Rating (</w:t>
       </w:r>
       <w:proofErr w:type="spellStart"/>
       <w:r>
         <w:rPr>
+          <w:rFonts w:ascii="Times New Roman" w:hAnsi="Times New Roman" w:cs="Times New Roman"/>
+          <w:sz w:val="28"/>
+          <w:szCs w:val="28"/>
           <w:u w:val="single"/>
         </w:rPr>
         <w:t>rating</w:t>
       </w:r>
       <w:r>
         <w:rPr>
+          <w:rFonts w:ascii="Times New Roman" w:hAnsi="Times New Roman" w:cs="Times New Roman"/>
+          <w:sz w:val="28"/>
+          <w:szCs w:val="28"/>
           <w:u w:val="single"/>
         </w:rPr>
         <w:t>i</w:t>
       </w:r>
       <w:r>
         <w:rPr>
+          <w:rFonts w:ascii="Times New Roman" w:hAnsi="Times New Roman" w:cs="Times New Roman"/>
+          <w:sz w:val="28"/>
+          <w:szCs w:val="28"/>
           <w:u w:val="single"/>
         </w:rPr>
         <w:t>d</w:t>
       </w:r>
       <w:proofErr w:type="spellEnd"/>
       <w:r>
+        <w:rPr>
+          <w:rFonts w:ascii="Times New Roman" w:hAnsi="Times New Roman" w:cs="Times New Roman"/>
+          <w:sz w:val="28"/>
+          <w:szCs w:val="28"/>
+        </w:rPr>
         <w:t xml:space="preserve">, header, content, points, </w:t>
       </w:r>
       <w:proofErr w:type="spellStart"/>
       <w:r>
+        <w:rPr>
+          <w:rFonts w:ascii="Times New Roman" w:hAnsi="Times New Roman" w:cs="Times New Roman"/>
+          <w:sz w:val="28"/>
+          <w:szCs w:val="28"/>
+        </w:rPr>
         <w:t>createdAt</w:t>
       </w:r>
       <w:proofErr w:type="spellEnd"/>
       <w:r>
+        <w:rPr>
+          <w:rFonts w:ascii="Times New Roman" w:hAnsi="Times New Roman" w:cs="Times New Roman"/>
+          <w:sz w:val="28"/>
+          <w:szCs w:val="28"/>
+        </w:rPr>
         <w:t>)</w:t>
       </w:r>
     </w:p>
@@ -486,84 +1008,193 @@
           <w:ilvl w:val="0"/>
           <w:numId w:val="1"/>
         </w:numPr>
+        <w:rPr>
+          <w:rFonts w:ascii="Times New Roman" w:hAnsi="Times New Roman" w:cs="Times New Roman"/>
+          <w:sz w:val="28"/>
+          <w:szCs w:val="28"/>
+        </w:rPr>
       </w:pPr>
       <w:r>
-        <w:t>Income (</w:t>
-      </w:r>
-      <w:proofErr w:type="spellStart"/>
-      <w:r>
-        <w:rPr>
+        <w:rPr>
+          <w:rFonts w:ascii="Times New Roman" w:hAnsi="Times New Roman" w:cs="Times New Roman"/>
+          <w:sz w:val="28"/>
+          <w:szCs w:val="28"/>
+        </w:rPr>
+        <w:t>Incom</w:t>
+      </w:r>
+      <w:bookmarkStart w:id="0" w:name="_GoBack"/>
+      <w:bookmarkEnd w:id="0"/>
+      <w:r>
+        <w:rPr>
+          <w:rFonts w:ascii="Times New Roman" w:hAnsi="Times New Roman" w:cs="Times New Roman"/>
+          <w:sz w:val="28"/>
+          <w:szCs w:val="28"/>
+        </w:rPr>
+        <w:t>e (</w:t>
+      </w:r>
+      <w:proofErr w:type="spellStart"/>
+      <w:r>
+        <w:rPr>
+          <w:rFonts w:ascii="Times New Roman" w:hAnsi="Times New Roman" w:cs="Times New Roman"/>
+          <w:sz w:val="28"/>
+          <w:szCs w:val="28"/>
           <w:u w:val="single"/>
         </w:rPr>
         <w:t>income</w:t>
       </w:r>
       <w:r>
         <w:rPr>
+          <w:rFonts w:ascii="Times New Roman" w:hAnsi="Times New Roman" w:cs="Times New Roman"/>
+          <w:sz w:val="28"/>
+          <w:szCs w:val="28"/>
           <w:u w:val="single"/>
         </w:rPr>
         <w:t>i</w:t>
       </w:r>
       <w:r>
         <w:rPr>
+          <w:rFonts w:ascii="Times New Roman" w:hAnsi="Times New Roman" w:cs="Times New Roman"/>
+          <w:sz w:val="28"/>
+          <w:szCs w:val="28"/>
           <w:u w:val="single"/>
         </w:rPr>
         <w:t>d</w:t>
       </w:r>
       <w:proofErr w:type="spellEnd"/>
       <w:r>
+        <w:rPr>
+          <w:rFonts w:ascii="Times New Roman" w:hAnsi="Times New Roman" w:cs="Times New Roman"/>
+          <w:sz w:val="28"/>
+          <w:szCs w:val="28"/>
+        </w:rPr>
         <w:t xml:space="preserve">, </w:t>
       </w:r>
       <w:proofErr w:type="spellStart"/>
       <w:r>
+        <w:rPr>
+          <w:rFonts w:ascii="Times New Roman" w:hAnsi="Times New Roman" w:cs="Times New Roman"/>
+          <w:sz w:val="28"/>
+          <w:szCs w:val="28"/>
+        </w:rPr>
         <w:t>total</w:t>
       </w:r>
       <w:r>
+        <w:rPr>
+          <w:rFonts w:ascii="Times New Roman" w:hAnsi="Times New Roman" w:cs="Times New Roman"/>
+          <w:sz w:val="28"/>
+          <w:szCs w:val="28"/>
+        </w:rPr>
         <w:t>_s</w:t>
       </w:r>
       <w:r>
+        <w:rPr>
+          <w:rFonts w:ascii="Times New Roman" w:hAnsi="Times New Roman" w:cs="Times New Roman"/>
+          <w:sz w:val="28"/>
+          <w:szCs w:val="28"/>
+        </w:rPr>
         <w:t>ale</w:t>
       </w:r>
       <w:proofErr w:type="spellEnd"/>
       <w:r>
+        <w:rPr>
+          <w:rFonts w:ascii="Times New Roman" w:hAnsi="Times New Roman" w:cs="Times New Roman"/>
+          <w:sz w:val="28"/>
+          <w:szCs w:val="28"/>
+        </w:rPr>
         <w:t xml:space="preserve">, </w:t>
       </w:r>
       <w:proofErr w:type="spellStart"/>
       <w:r>
+        <w:rPr>
+          <w:rFonts w:ascii="Times New Roman" w:hAnsi="Times New Roman" w:cs="Times New Roman"/>
+          <w:sz w:val="28"/>
+          <w:szCs w:val="28"/>
+        </w:rPr>
         <w:t>total</w:t>
       </w:r>
       <w:r>
+        <w:rPr>
+          <w:rFonts w:ascii="Times New Roman" w:hAnsi="Times New Roman" w:cs="Times New Roman"/>
+          <w:sz w:val="28"/>
+          <w:szCs w:val="28"/>
+        </w:rPr>
         <w:t>_p</w:t>
       </w:r>
       <w:r>
+        <w:rPr>
+          <w:rFonts w:ascii="Times New Roman" w:hAnsi="Times New Roman" w:cs="Times New Roman"/>
+          <w:sz w:val="28"/>
+          <w:szCs w:val="28"/>
+        </w:rPr>
         <w:t>rofit</w:t>
       </w:r>
       <w:proofErr w:type="spellEnd"/>
       <w:r>
+        <w:rPr>
+          <w:rFonts w:ascii="Times New Roman" w:hAnsi="Times New Roman" w:cs="Times New Roman"/>
+          <w:sz w:val="28"/>
+          <w:szCs w:val="28"/>
+        </w:rPr>
         <w:t>,</w:t>
       </w:r>
       <w:r>
+        <w:rPr>
+          <w:rFonts w:ascii="Times New Roman" w:hAnsi="Times New Roman" w:cs="Times New Roman"/>
+          <w:sz w:val="28"/>
+          <w:szCs w:val="28"/>
+        </w:rPr>
         <w:t xml:space="preserve"> month,</w:t>
       </w:r>
       <w:r>
+        <w:rPr>
+          <w:rFonts w:ascii="Times New Roman" w:hAnsi="Times New Roman" w:cs="Times New Roman"/>
+          <w:sz w:val="28"/>
+          <w:szCs w:val="28"/>
+        </w:rPr>
         <w:t xml:space="preserve"> </w:t>
       </w:r>
       <w:proofErr w:type="spellStart"/>
       <w:r>
+        <w:rPr>
+          <w:rFonts w:ascii="Times New Roman" w:hAnsi="Times New Roman" w:cs="Times New Roman"/>
+          <w:sz w:val="28"/>
+          <w:szCs w:val="28"/>
+        </w:rPr>
         <w:t>sellid</w:t>
       </w:r>
       <w:proofErr w:type="spellEnd"/>
       <w:r>
+        <w:rPr>
+          <w:rFonts w:ascii="Times New Roman" w:hAnsi="Times New Roman" w:cs="Times New Roman"/>
+          <w:sz w:val="28"/>
+          <w:szCs w:val="28"/>
+        </w:rPr>
         <w:t xml:space="preserve"> </w:t>
       </w:r>
       <w:r>
+        <w:rPr>
+          <w:rFonts w:ascii="Times New Roman" w:hAnsi="Times New Roman" w:cs="Times New Roman"/>
+          <w:sz w:val="28"/>
+          <w:szCs w:val="28"/>
+        </w:rPr>
         <w:t>(</w:t>
       </w:r>
       <w:proofErr w:type="spellStart"/>
       <w:r>
+        <w:rPr>
+          <w:rFonts w:ascii="Times New Roman" w:hAnsi="Times New Roman" w:cs="Times New Roman"/>
+          <w:sz w:val="28"/>
+          <w:szCs w:val="28"/>
+        </w:rPr>
         <w:t>fk</w:t>
       </w:r>
       <w:proofErr w:type="spellEnd"/>
       <w:r>
+        <w:rPr>
+          <w:rFonts w:ascii="Times New Roman" w:hAnsi="Times New Roman" w:cs="Times New Roman"/>
+          <w:sz w:val="28"/>
+          <w:szCs w:val="28"/>
+        </w:rPr>
         <w:t>))</w:t>
       </w:r>
     </w:p>

</xml_diff>